<commit_message>
La till ett !
</commit_message>
<xml_diff>
--- a/INTE_en_låt.docx
+++ b/INTE_en_låt.docx
@@ -42,11 +42,14 @@
       <w:r>
         <w:t>Och d</w:t>
       </w:r>
+      <w:r>
+        <w:t>etta är INTE en låt!</w:t>
+      </w:r>
+      <w:r>
+        <w:t>!</w:t>
+      </w:r>
       <w:bookmarkStart w:id="0" w:name="_GoBack"/>
       <w:bookmarkEnd w:id="0"/>
-      <w:r>
-        <w:t>etta är INTE en låt!</w:t>
-      </w:r>
     </w:p>
     <w:sectPr>
       <w:pgSz w:w="11906" w:h="16838"/>

</xml_diff>